<commit_message>
Refactored word and corrected delete test
</commit_message>
<xml_diff>
--- a/SoftwareTestingCourse-BlackBoxTesting-Project2-Intra/ИЗВЈЕШТАЈ.docx
+++ b/SoftwareTestingCourse-BlackBoxTesting-Project2-Intra/ИЗВЈЕШТАЈ.docx
@@ -161,7 +161,7 @@
         <w:t xml:space="preserve">, није било потребе за </w:t>
       </w:r>
       <w:r>
-        <w:t xml:space="preserve">GET BY ID 1 </w:t>
+        <w:t xml:space="preserve">GET BY ID </w:t>
       </w:r>
       <w:r>
         <w:rPr>
@@ -218,8 +218,13 @@
         </w:rPr>
         <w:t xml:space="preserve">не нађе студент са </w:t>
       </w:r>
-      <w:r>
-        <w:t>studentId=1</w:t>
+      <w:proofErr w:type="spellStart"/>
+      <w:r>
+        <w:t>studentId</w:t>
+      </w:r>
+      <w:proofErr w:type="spellEnd"/>
+      <w:r>
+        <w:t>=1</w:t>
       </w:r>
       <w:r>
         <w:rPr>
@@ -237,7 +242,19 @@
         <w:rPr>
           <w:lang w:val="sr-Cyrl-RS"/>
         </w:rPr>
-        <w:t>, али са погрешним статусним кодом</w:t>
+        <w:t xml:space="preserve">, али </w:t>
+      </w:r>
+      <w:r>
+        <w:rPr>
+          <w:lang w:val="sr-Cyrl-RS"/>
+        </w:rPr>
+        <w:t xml:space="preserve">брисање је извршено </w:t>
+      </w:r>
+      <w:r>
+        <w:rPr>
+          <w:lang w:val="sr-Cyrl-RS"/>
+        </w:rPr>
+        <w:t>са погрешним статусним кодом</w:t>
       </w:r>
       <w:r>
         <w:t xml:space="preserve"> (</w:t>
@@ -260,188 +277,108 @@
     </w:p>
     <w:p>
       <w:pPr>
-        <w:pStyle w:val="ListParagraph"/>
-        <w:numPr>
-          <w:ilvl w:val="0"/>
-          <w:numId w:val="3"/>
-        </w:numPr>
-        <w:jc w:val="both"/>
-        <w:rPr>
-          <w:lang w:val="sr-Cyrl-RS"/>
-        </w:rPr>
-      </w:pPr>
-      <w:r>
-        <w:rPr>
-          <w:lang w:val="sr-Cyrl-RS"/>
-        </w:rPr>
-        <w:t xml:space="preserve">Приликом додавања студента </w:t>
-      </w:r>
-      <w:r>
-        <w:t>studentId</w:t>
-      </w:r>
-      <w:r>
-        <w:rPr>
-          <w:lang w:val="sr-Cyrl-RS"/>
-        </w:rPr>
-        <w:t xml:space="preserve"> се не дода коректно</w:t>
-      </w:r>
-      <w:r>
-        <w:rPr>
-          <w:lang w:val="sr-Cyrl-RS"/>
-        </w:rPr>
-        <w:t>, тј. повећа се аутоматски, а не постави се на вриједност коју сам захтијевао</w:t>
-      </w:r>
-      <w:r>
-        <w:rPr>
-          <w:lang w:val="sr-Cyrl-RS"/>
-        </w:rPr>
-        <w:t xml:space="preserve"> (показано са </w:t>
-      </w:r>
-      <w:r>
-        <w:rPr>
-          <w:lang w:val="sr-Latn-BA"/>
-        </w:rPr>
-        <w:t>ADD</w:t>
-      </w:r>
-      <w:r>
-        <w:rPr>
-          <w:lang w:val="sr-Cyrl-RS"/>
-        </w:rPr>
-        <w:t xml:space="preserve"> </w:t>
-      </w:r>
-      <w:r>
-        <w:rPr>
-          <w:lang w:val="sr-Latn-BA"/>
-        </w:rPr>
-        <w:t>1</w:t>
-      </w:r>
-      <w:r>
-        <w:rPr>
-          <w:lang w:val="sr-Cyrl-RS"/>
-        </w:rPr>
-        <w:t xml:space="preserve"> и </w:t>
-      </w:r>
-      <w:r>
-        <w:t xml:space="preserve"> ADD 2)</w:t>
-      </w:r>
-      <w:r>
-        <w:rPr>
-          <w:lang w:val="sr-Cyrl-RS"/>
-        </w:rPr>
-        <w:t>, а добијемо 200 статусни код</w:t>
-      </w:r>
-      <w:r>
-        <w:rPr>
-          <w:lang w:val="sr-Cyrl-RS"/>
-        </w:rPr>
-        <w:t>, што није у реду.</w:t>
+        <w:pStyle w:val="Heading1"/>
+        <w:rPr>
+          <w:lang w:val="sr-Cyrl-RS"/>
+        </w:rPr>
+      </w:pPr>
+      <w:r>
+        <w:rPr>
+          <w:lang w:val="sr-Cyrl-RS"/>
+        </w:rPr>
+        <w:t>Грешке у клијентској апликацији</w:t>
       </w:r>
     </w:p>
     <w:p>
       <w:pPr>
         <w:jc w:val="both"/>
-        <w:rPr>
-          <w:lang w:val="sr-Cyrl-RS"/>
-        </w:rPr>
-      </w:pPr>
+      </w:pPr>
+      <w:r>
+        <w:t>*</w:t>
+      </w:r>
+      <w:r>
+        <w:rPr>
+          <w:lang w:val="sr-Cyrl-RS"/>
+        </w:rPr>
+        <w:t>Прије</w:t>
+      </w:r>
+      <w:r>
+        <w:rPr>
+          <w:lang w:val="sr-Cyrl-RS"/>
+        </w:rPr>
+        <w:t xml:space="preserve"> покретања сваког теста</w:t>
+      </w:r>
+      <w:r>
+        <w:rPr>
+          <w:lang w:val="sr-Cyrl-RS"/>
+        </w:rPr>
+        <w:t xml:space="preserve"> (класе)</w:t>
+      </w:r>
+      <w:r>
+        <w:rPr>
+          <w:lang w:val="sr-Cyrl-RS"/>
+        </w:rPr>
+        <w:t xml:space="preserve"> </w:t>
+      </w:r>
+      <w:r>
+        <w:rPr>
+          <w:lang w:val="sr-Cyrl-RS"/>
+        </w:rPr>
+        <w:t xml:space="preserve">се сматра да је колекција студената празна </w:t>
+      </w:r>
+      <w:r>
+        <w:rPr>
+          <w:lang w:val="sr-Cyrl-RS"/>
+        </w:rPr>
+        <w:t>(</w:t>
+      </w:r>
+      <w:r>
+        <w:rPr>
+          <w:lang w:val="sr-Cyrl-RS"/>
+        </w:rPr>
+        <w:t xml:space="preserve">ручно обрисати </w:t>
+      </w:r>
+      <w:r>
+        <w:rPr>
+          <w:lang w:val="sr-Cyrl-RS"/>
+        </w:rPr>
+        <w:t>ако остане</w:t>
+      </w:r>
+      <w:r>
+        <w:t>)</w:t>
+      </w:r>
+      <w:r>
+        <w:rPr>
+          <w:lang w:val="sr-Cyrl-RS"/>
+        </w:rPr>
+        <w:t>.</w:t>
+      </w:r>
+      <w:r>
+        <w:rPr>
+          <w:lang w:val="sr-Cyrl-RS"/>
+        </w:rPr>
+        <w:t xml:space="preserve"> Фронтенд има стварно много чудних багова и случајева, а ја сам настојао да то све упакујем на најбољи могући начин.</w:t>
+      </w:r>
     </w:p>
     <w:p>
       <w:pPr>
-        <w:pStyle w:val="Heading1"/>
-        <w:rPr>
-          <w:lang w:val="sr-Cyrl-RS"/>
-        </w:rPr>
-      </w:pPr>
-      <w:r>
-        <w:rPr>
-          <w:lang w:val="sr-Cyrl-RS"/>
-        </w:rPr>
-        <w:t>Грешке у клијентској апликацији</w:t>
-      </w:r>
+        <w:rPr>
+          <w:lang w:val="sr-Latn-BA"/>
+        </w:rPr>
+      </w:pPr>
     </w:p>
     <w:p>
-      <w:r>
-        <w:t>*</w:t>
-      </w:r>
-      <w:r>
-        <w:rPr>
-          <w:lang w:val="sr-Cyrl-RS"/>
-        </w:rPr>
-        <w:t>Прије</w:t>
-      </w:r>
-      <w:r>
-        <w:rPr>
-          <w:lang w:val="sr-Cyrl-RS"/>
-        </w:rPr>
-        <w:t xml:space="preserve"> покретања сваког теста неопходно је ручно обрисати студенте </w:t>
-      </w:r>
-      <w:r>
-        <w:rPr>
-          <w:lang w:val="sr-Cyrl-RS"/>
-        </w:rPr>
-        <w:t xml:space="preserve">(јер </w:t>
-      </w:r>
-      <w:r>
-        <w:rPr>
-          <w:lang w:val="sr-Cyrl-RS"/>
-        </w:rPr>
-        <w:t xml:space="preserve">нисам </w:t>
-      </w:r>
-      <w:r>
-        <w:rPr>
-          <w:lang w:val="sr-Cyrl-RS"/>
-        </w:rPr>
-        <w:t>мог</w:t>
-      </w:r>
-      <w:r>
-        <w:rPr>
-          <w:lang w:val="sr-Cyrl-RS"/>
-        </w:rPr>
-        <w:t>а</w:t>
-      </w:r>
-      <w:r>
-        <w:rPr>
-          <w:lang w:val="sr-Cyrl-RS"/>
-        </w:rPr>
-        <w:t>о</w:t>
-      </w:r>
-      <w:r>
-        <w:rPr>
-          <w:lang w:val="sr-Cyrl-RS"/>
-        </w:rPr>
-        <w:t xml:space="preserve"> обрисати податке</w:t>
-      </w:r>
-      <w:r>
-        <w:rPr>
-          <w:lang w:val="sr-Cyrl-RS"/>
-        </w:rPr>
-        <w:t xml:space="preserve"> након </w:t>
-      </w:r>
-      <w:r>
-        <w:t>fail-</w:t>
-      </w:r>
-      <w:r>
-        <w:rPr>
-          <w:lang w:val="sr-Cyrl-RS"/>
-        </w:rPr>
-        <w:t xml:space="preserve">а </w:t>
-      </w:r>
-      <w:r>
-        <w:t>asserta)</w:t>
-      </w:r>
-      <w:r>
-        <w:rPr>
-          <w:lang w:val="sr-Cyrl-RS"/>
-        </w:rPr>
-        <w:t>.</w:t>
-      </w:r>
-    </w:p>
-    <w:p>
-      <w:pPr>
-        <w:rPr>
-          <w:lang w:val="sr-Cyrl-RS"/>
-        </w:rPr>
-      </w:pPr>
+      <w:pPr>
+        <w:rPr>
+          <w:lang w:val="sr-Cyrl-RS"/>
+        </w:rPr>
+      </w:pPr>
+      <w:r>
+        <w:rPr>
+          <w:lang w:val="sr-Cyrl-RS"/>
+        </w:rPr>
+        <w:t>С обзиром да је бекенд исправан:</w:t>
+      </w:r>
     </w:p>
     <w:p>
       <w:pPr>
@@ -459,19 +396,28 @@
         <w:t xml:space="preserve">Додавање - </w:t>
       </w:r>
       <w:r>
-        <w:t>Branch</w:t>
-      </w:r>
-      <w:r>
-        <w:rPr>
-          <w:lang w:val="sr-Cyrl-RS"/>
-        </w:rPr>
-        <w:t xml:space="preserve"> се дода у бази на одговарајуће мјесто</w:t>
-      </w:r>
-      <w:r>
-        <w:rPr>
-          <w:lang w:val="sr-Cyrl-RS"/>
-        </w:rPr>
-        <w:t xml:space="preserve">, али се на фронтенду </w:t>
+        <w:rPr>
+          <w:lang w:val="sr-Cyrl-RS"/>
+        </w:rPr>
+        <w:t>На</w:t>
+      </w:r>
+      <w:r>
+        <w:rPr>
+          <w:lang w:val="sr-Cyrl-RS"/>
+        </w:rPr>
+        <w:t xml:space="preserve"> фронтенду</w:t>
+      </w:r>
+      <w:r>
+        <w:rPr>
+          <w:lang w:val="sr-Cyrl-RS"/>
+        </w:rPr>
+        <w:t xml:space="preserve"> се</w:t>
+      </w:r>
+      <w:r>
+        <w:rPr>
+          <w:lang w:val="sr-Cyrl-RS"/>
+        </w:rPr>
+        <w:t xml:space="preserve"> </w:t>
       </w:r>
       <w:r>
         <w:t>branch</w:t>
@@ -495,46 +441,37 @@
         <w:rPr>
           <w:lang w:val="sr-Cyrl-RS"/>
         </w:rPr>
-        <w:t xml:space="preserve">, </w:t>
-      </w:r>
-      <w:r>
-        <w:rPr>
-          <w:lang w:val="sr-Cyrl-RS"/>
-        </w:rPr>
-        <w:t>и обрнуто</w:t>
-      </w:r>
-      <w:r>
-        <w:rPr>
-          <w:lang w:val="sr-Cyrl-RS"/>
-        </w:rPr>
         <w:t>.</w:t>
       </w:r>
       <w:r>
-        <w:t xml:space="preserve"> Mail-</w:t>
-      </w:r>
-      <w:r>
-        <w:rPr>
-          <w:lang w:val="sr-Cyrl-RS"/>
-        </w:rPr>
-        <w:t>а нема на фронтенду</w:t>
-      </w:r>
-      <w:r>
-        <w:rPr>
-          <w:lang w:val="sr-Cyrl-RS"/>
-        </w:rPr>
-        <w:t xml:space="preserve"> (чак ни на погрешном мјесту)</w:t>
-      </w:r>
-      <w:r>
-        <w:rPr>
-          <w:lang w:val="sr-Cyrl-RS"/>
-        </w:rPr>
-        <w:t xml:space="preserve"> јер се уопште не упише у базу.</w:t>
-      </w:r>
-      <w:r>
-        <w:rPr>
-          <w:lang w:val="sr-Cyrl-RS"/>
-        </w:rPr>
-        <w:t xml:space="preserve"> Испис имена је коректан.</w:t>
+        <w:t xml:space="preserve"> </w:t>
+      </w:r>
+      <w:r>
+        <w:rPr>
+          <w:lang w:val="sr-Cyrl-RS"/>
+        </w:rPr>
+        <w:t xml:space="preserve">Са фронтенда се мејл пошаље да је </w:t>
+      </w:r>
+      <w:r>
+        <w:t>null</w:t>
+      </w:r>
+      <w:r>
+        <w:rPr>
+          <w:lang w:val="sr-Cyrl-RS"/>
+        </w:rPr>
+        <w:t>, па нема исписа мејла</w:t>
+      </w:r>
+      <w:r>
+        <w:rPr>
+          <w:lang w:val="sr-Cyrl-RS"/>
+        </w:rPr>
+        <w:t>, то су двије грешке</w:t>
+      </w:r>
+      <w:r>
+        <w:rPr>
+          <w:lang w:val="sr-Cyrl-RS"/>
+        </w:rPr>
+        <w:t>.</w:t>
       </w:r>
       <w:r>
         <w:rPr>
@@ -569,7 +506,40 @@
         <w:rPr>
           <w:lang w:val="sr-Cyrl-RS"/>
         </w:rPr>
-        <w:t xml:space="preserve"> (након додавања)</w:t>
+        <w:t>:</w:t>
+      </w:r>
+    </w:p>
+    <w:p>
+      <w:pPr>
+        <w:pStyle w:val="ListParagraph"/>
+        <w:jc w:val="both"/>
+        <w:rPr>
+          <w:lang w:val="sr-Cyrl-RS"/>
+        </w:rPr>
+      </w:pPr>
+      <w:r>
+        <w:rPr>
+          <w:lang w:val="sr-Cyrl-RS"/>
+        </w:rPr>
+        <w:t>-</w:t>
+      </w:r>
+      <w:r>
+        <w:rPr>
+          <w:lang w:val="sr-Cyrl-RS"/>
+        </w:rPr>
+        <w:t xml:space="preserve"> </w:t>
+      </w:r>
+      <w:r>
+        <w:rPr>
+          <w:lang w:val="sr-Cyrl-RS"/>
+        </w:rPr>
+        <w:t xml:space="preserve"> </w:t>
+      </w:r>
+      <w:r>
+        <w:rPr>
+          <w:lang w:val="sr-Cyrl-RS"/>
+        </w:rPr>
+        <w:t>(након додавања)</w:t>
       </w:r>
       <w:r>
         <w:rPr>
@@ -581,64 +551,217 @@
         <w:rPr>
           <w:lang w:val="sr-Cyrl-RS"/>
         </w:rPr>
-        <w:t xml:space="preserve">а </w:t>
-      </w:r>
-      <w:r>
-        <w:rPr>
-          <w:lang w:val="sr-Cyrl-RS"/>
-        </w:rPr>
-        <w:t xml:space="preserve">обрише се и вриједност за </w:t>
-      </w:r>
-      <w:r>
-        <w:t>branch</w:t>
-      </w:r>
-      <w:r>
+        <w:t>те се све вриједности (три атрибута) поставе</w:t>
+      </w:r>
+      <w:r>
+        <w:rPr>
+          <w:lang w:val="sr-Cyrl-RS"/>
+        </w:rPr>
+        <w:t xml:space="preserve"> са фронтенда</w:t>
+      </w:r>
+      <w:r>
+        <w:rPr>
+          <w:lang w:val="sr-Cyrl-RS"/>
+        </w:rPr>
+        <w:t xml:space="preserve"> на </w:t>
+      </w:r>
+      <w:r>
+        <w:t>null.</w:t>
+      </w:r>
+      <w:r>
+        <w:rPr>
+          <w:lang w:val="sr-Latn-BA"/>
+        </w:rPr>
         <w:t xml:space="preserve"> </w:t>
       </w:r>
       <w:r>
         <w:rPr>
-          <w:lang w:val="sr-Cyrl-RS"/>
-        </w:rPr>
-        <w:t>(које је додавањем било на погрешном мјесту</w:t>
-      </w:r>
-      <w:r>
-        <w:rPr>
-          <w:lang w:val="sr-Cyrl-RS"/>
-        </w:rPr>
-        <w:t>, претходна тачка</w:t>
-      </w:r>
-      <w:r>
-        <w:rPr>
-          <w:lang w:val="sr-Cyrl-RS"/>
-        </w:rPr>
-        <w:t>). У бази се с</w:t>
-      </w:r>
-      <w:r>
-        <w:rPr>
-          <w:lang w:val="sr-Cyrl-RS"/>
-        </w:rPr>
-        <w:t>в</w:t>
-      </w:r>
-      <w:r>
-        <w:rPr>
-          <w:lang w:val="sr-Cyrl-RS"/>
-        </w:rPr>
-        <w:t xml:space="preserve">е вриједности обришу (поставе на </w:t>
+          <w:b/>
+          <w:bCs/>
+        </w:rPr>
+        <w:t>Student</w:t>
+      </w:r>
+      <w:r>
+        <w:rPr>
+          <w:b/>
+          <w:bCs/>
+        </w:rPr>
+        <w:t>Update</w:t>
+      </w:r>
+      <w:r>
+        <w:rPr>
+          <w:b/>
+          <w:bCs/>
+        </w:rPr>
+        <w:t>Test.java</w:t>
+      </w:r>
+      <w:r>
+        <w:rPr>
+          <w:b/>
+          <w:bCs/>
+          <w:lang w:val="sr-Cyrl-RS"/>
+        </w:rPr>
+        <w:t>, прва два теста</w:t>
+      </w:r>
+    </w:p>
+    <w:p>
+      <w:pPr>
+        <w:pStyle w:val="ListParagraph"/>
+        <w:jc w:val="both"/>
+      </w:pPr>
+      <w:r>
+        <w:rPr>
+          <w:lang w:val="sr-Cyrl-RS"/>
+        </w:rPr>
+        <w:t xml:space="preserve">- </w:t>
+      </w:r>
+      <w:r>
+        <w:rPr>
+          <w:lang w:val="sr-Cyrl-RS"/>
+        </w:rPr>
+        <w:t xml:space="preserve"> </w:t>
+      </w:r>
+      <w:r>
+        <w:rPr>
+          <w:lang w:val="sr-Cyrl-RS"/>
+        </w:rPr>
+        <w:t xml:space="preserve">(након акција ажурирања </w:t>
+      </w:r>
+      <w:proofErr w:type="spellStart"/>
+      <w:r>
+        <w:t>brancha</w:t>
+      </w:r>
+      <w:proofErr w:type="spellEnd"/>
+      <w:r>
+        <w:t xml:space="preserve"> </w:t>
+      </w:r>
+      <w:r>
+        <w:rPr>
+          <w:lang w:val="sr-Cyrl-RS"/>
+        </w:rPr>
+        <w:t xml:space="preserve">и </w:t>
+      </w:r>
+      <w:r>
+        <w:rPr>
+          <w:lang w:val="sr-Cyrl-RS"/>
+        </w:rPr>
+        <w:t>мејла</w:t>
+      </w:r>
+      <w:r>
+        <w:rPr>
+          <w:lang w:val="sr-Cyrl-RS"/>
+        </w:rPr>
+        <w:t>, да се појаве на екрану</w:t>
+      </w:r>
+      <w:r>
+        <w:rPr>
+          <w:lang w:val="sr-Cyrl-RS"/>
+        </w:rPr>
+        <w:t xml:space="preserve"> на погрешним мјестима</w:t>
       </w:r>
       <w:r>
         <w:rPr>
           <w:lang w:val="sr-Latn-BA"/>
         </w:rPr>
-        <w:t>null).</w:t>
-      </w:r>
-      <w:r>
-        <w:rPr>
-          <w:lang w:val="sr-Latn-BA"/>
-        </w:rPr>
+        <w:t>)</w:t>
+      </w:r>
+      <w:r>
+        <w:rPr>
+          <w:lang w:val="sr-Cyrl-RS"/>
+        </w:rPr>
+        <w:t xml:space="preserve"> се </w:t>
+      </w:r>
+      <w:r>
+        <w:rPr>
+          <w:lang w:val="sr-Cyrl-RS"/>
+        </w:rPr>
+        <w:t xml:space="preserve">вриједности </w:t>
+      </w:r>
+      <w:proofErr w:type="spellStart"/>
+      <w:r>
+        <w:t>brancha</w:t>
+      </w:r>
+      <w:proofErr w:type="spellEnd"/>
+      <w:r>
         <w:t xml:space="preserve"> </w:t>
       </w:r>
       <w:r>
         <w:rPr>
+          <w:lang w:val="sr-Cyrl-RS"/>
+        </w:rPr>
+        <w:t>и мејла</w:t>
+      </w:r>
+      <w:r>
+        <w:rPr>
+          <w:lang w:val="sr-Cyrl-RS"/>
+        </w:rPr>
+        <w:t xml:space="preserve"> не мијењају</w:t>
+      </w:r>
+      <w:r>
+        <w:rPr>
+          <w:lang w:val="sr-Cyrl-RS"/>
+        </w:rPr>
+        <w:t>,</w:t>
+      </w:r>
+      <w:r>
+        <w:rPr>
+          <w:lang w:val="sr-Cyrl-RS"/>
+        </w:rPr>
+        <w:t xml:space="preserve"> али се ни </w:t>
+      </w:r>
+      <w:r>
+        <w:rPr>
+          <w:lang w:val="sr-Cyrl-RS"/>
+        </w:rPr>
+        <w:t xml:space="preserve">измијењена вриједност </w:t>
+      </w:r>
+      <w:r>
+        <w:rPr>
+          <w:lang w:val="sr-Cyrl-RS"/>
+        </w:rPr>
+        <w:t>име</w:t>
+      </w:r>
+      <w:r>
+        <w:rPr>
+          <w:lang w:val="sr-Cyrl-RS"/>
+        </w:rPr>
+        <w:t>на</w:t>
+      </w:r>
+      <w:r>
+        <w:rPr>
+          <w:lang w:val="sr-Cyrl-RS"/>
+        </w:rPr>
+        <w:t xml:space="preserve"> не приказује</w:t>
+      </w:r>
+      <w:r>
+        <w:rPr>
+          <w:lang w:val="sr-Cyrl-RS"/>
+        </w:rPr>
+        <w:t xml:space="preserve">, што је разлика у односу на </w:t>
+      </w:r>
+      <w:r>
+        <w:rPr>
+          <w:lang w:val="sr-Cyrl-RS"/>
+        </w:rPr>
+        <w:t>случај</w:t>
+      </w:r>
+      <w:r>
+        <w:rPr>
+          <w:lang w:val="sr-Cyrl-RS"/>
+        </w:rPr>
+        <w:t xml:space="preserve"> изнад</w:t>
+      </w:r>
+      <w:r>
+        <w:rPr>
+          <w:lang w:val="sr-Cyrl-RS"/>
+        </w:rPr>
+        <w:t>.</w:t>
+      </w:r>
+      <w:r>
+        <w:t xml:space="preserve"> </w:t>
+      </w:r>
+      <w:r>
+        <w:rPr>
           <w:b/>
           <w:bCs/>
         </w:rPr>
@@ -649,14 +772,14 @@
           <w:b/>
           <w:bCs/>
         </w:rPr>
-        <w:t>Update</w:t>
-      </w:r>
-      <w:r>
-        <w:rPr>
-          <w:b/>
-          <w:bCs/>
-        </w:rPr>
-        <w:t>Test.java</w:t>
+        <w:t>AddAfterwards</w:t>
+      </w:r>
+      <w:r>
+        <w:rPr>
+          <w:b/>
+          <w:bCs/>
+        </w:rPr>
+        <w:t>.java</w:t>
       </w:r>
     </w:p>
     <w:p>
@@ -672,16 +795,96 @@
         <w:rPr>
           <w:lang w:val="sr-Cyrl-RS"/>
         </w:rPr>
-        <w:t xml:space="preserve">Ажурирањем имена (након акција ажурирања </w:t>
-      </w:r>
-      <w:r>
-        <w:t xml:space="preserve">brancha </w:t>
-      </w:r>
-      <w:r>
-        <w:rPr>
-          <w:lang w:val="sr-Cyrl-RS"/>
-        </w:rPr>
-        <w:t xml:space="preserve">и </w:t>
+        <w:t xml:space="preserve">Ажурирањем </w:t>
+      </w:r>
+      <w:r>
+        <w:t>branch-</w:t>
+      </w:r>
+      <w:r>
+        <w:rPr>
+          <w:lang w:val="sr-Cyrl-RS"/>
+        </w:rPr>
+        <w:t>а</w:t>
+      </w:r>
+      <w:r>
+        <w:rPr>
+          <w:lang w:val="sr-Cyrl-RS"/>
+        </w:rPr>
+        <w:t>:</w:t>
+      </w:r>
+    </w:p>
+    <w:p>
+      <w:pPr>
+        <w:pStyle w:val="ListParagraph"/>
+        <w:jc w:val="both"/>
+        <w:rPr>
+          <w:b/>
+          <w:bCs/>
+          <w:lang w:val="sr-Cyrl-RS"/>
+        </w:rPr>
+      </w:pPr>
+      <w:r>
+        <w:rPr>
+          <w:lang w:val="sr-Cyrl-RS"/>
+        </w:rPr>
+        <w:t>-</w:t>
+      </w:r>
+      <w:r>
+        <w:rPr>
+          <w:lang w:val="sr-Cyrl-RS"/>
+        </w:rPr>
+        <w:t xml:space="preserve"> (након ажурирања имена)</w:t>
+      </w:r>
+      <w:r>
+        <w:rPr>
+          <w:lang w:val="sr-Cyrl-RS"/>
+        </w:rPr>
+        <w:t xml:space="preserve"> се </w:t>
+      </w:r>
+      <w:r>
+        <w:t>branch</w:t>
+      </w:r>
+      <w:r>
+        <w:rPr>
+          <w:lang w:val="sr-Cyrl-RS"/>
+        </w:rPr>
+        <w:t xml:space="preserve"> ажурира</w:t>
+      </w:r>
+      <w:r>
+        <w:rPr>
+          <w:lang w:val="sr-Cyrl-RS"/>
+        </w:rPr>
+        <w:t xml:space="preserve">, </w:t>
+      </w:r>
+      <w:r>
+        <w:rPr>
+          <w:lang w:val="sr-Cyrl-RS"/>
+        </w:rPr>
+        <w:t xml:space="preserve">али на фронтенду постоји грешка јер се ажурирана вриједност </w:t>
+      </w:r>
+      <w:r>
+        <w:rPr>
+          <w:lang w:val="sr-Cyrl-RS"/>
+        </w:rPr>
+        <w:t>прикаже</w:t>
+      </w:r>
+      <w:r>
+        <w:rPr>
+          <w:lang w:val="sr-Cyrl-RS"/>
+        </w:rPr>
+        <w:t xml:space="preserve"> на мјест</w:t>
+      </w:r>
+      <w:r>
+        <w:rPr>
+          <w:lang w:val="sr-Cyrl-RS"/>
+        </w:rPr>
+        <w:t>у</w:t>
+      </w:r>
+      <w:r>
+        <w:rPr>
+          <w:lang w:val="sr-Cyrl-RS"/>
+        </w:rPr>
+        <w:t xml:space="preserve"> </w:t>
       </w:r>
       <w:r>
         <w:rPr>
@@ -693,67 +896,86 @@
         <w:rPr>
           <w:lang w:val="sr-Cyrl-RS"/>
         </w:rPr>
-        <w:t>, да се појаве на екрану</w:t>
-      </w:r>
-      <w:r>
-        <w:rPr>
-          <w:lang w:val="sr-Latn-BA"/>
-        </w:rPr>
-        <w:t>)</w:t>
-      </w:r>
-      <w:r>
-        <w:rPr>
-          <w:lang w:val="sr-Cyrl-RS"/>
-        </w:rPr>
-        <w:t xml:space="preserve"> се не бришу нити </w:t>
-      </w:r>
-      <w:r>
-        <w:t xml:space="preserve">branch </w:t>
-      </w:r>
-      <w:r>
-        <w:rPr>
-          <w:lang w:val="sr-Cyrl-RS"/>
-        </w:rPr>
-        <w:t xml:space="preserve">нити </w:t>
-      </w:r>
-      <w:r>
-        <w:rPr>
-          <w:lang w:val="sr-Cyrl-RS"/>
-        </w:rPr>
-        <w:t>мејл</w:t>
+        <w:t xml:space="preserve"> (грешка откривена додавањем важи и за ажурирање).</w:t>
       </w:r>
       <w:r>
         <w:t xml:space="preserve"> </w:t>
       </w:r>
       <w:r>
         <w:rPr>
-          <w:lang w:val="sr-Cyrl-RS"/>
-        </w:rPr>
-        <w:t xml:space="preserve">као у тачки изнад, али се ни </w:t>
-      </w:r>
-      <w:r>
-        <w:rPr>
-          <w:lang w:val="sr-Cyrl-RS"/>
-        </w:rPr>
-        <w:t xml:space="preserve">измијењена вриједност </w:t>
-      </w:r>
-      <w:r>
-        <w:rPr>
-          <w:lang w:val="sr-Cyrl-RS"/>
-        </w:rPr>
-        <w:t>име</w:t>
-      </w:r>
-      <w:r>
-        <w:rPr>
-          <w:lang w:val="sr-Cyrl-RS"/>
-        </w:rPr>
-        <w:t>на</w:t>
-      </w:r>
-      <w:r>
-        <w:rPr>
-          <w:lang w:val="sr-Cyrl-RS"/>
-        </w:rPr>
-        <w:t xml:space="preserve"> не приказује.</w:t>
+          <w:b/>
+          <w:bCs/>
+        </w:rPr>
+        <w:t>Student</w:t>
+      </w:r>
+      <w:r>
+        <w:rPr>
+          <w:b/>
+          <w:bCs/>
+        </w:rPr>
+        <w:t>Update</w:t>
+      </w:r>
+      <w:r>
+        <w:rPr>
+          <w:b/>
+          <w:bCs/>
+        </w:rPr>
+        <w:t>Test.java</w:t>
+      </w:r>
+      <w:r>
+        <w:rPr>
+          <w:b/>
+          <w:bCs/>
+          <w:lang w:val="sr-Cyrl-RS"/>
+        </w:rPr>
+        <w:t>, трећи тест</w:t>
+      </w:r>
+    </w:p>
+    <w:p>
+      <w:pPr>
+        <w:pStyle w:val="ListParagraph"/>
+        <w:jc w:val="both"/>
+      </w:pPr>
+      <w:r>
+        <w:rPr>
+          <w:b/>
+          <w:bCs/>
+          <w:lang w:val="sr-Cyrl-RS"/>
+        </w:rPr>
+        <w:t xml:space="preserve">- </w:t>
+      </w:r>
+      <w:r>
+        <w:rPr>
+          <w:lang w:val="sr-Cyrl-RS"/>
+        </w:rPr>
+        <w:t xml:space="preserve">Додавањем новог студента, па ажурирањем прво </w:t>
+      </w:r>
+      <w:r>
+        <w:t>branch-</w:t>
+      </w:r>
+      <w:r>
+        <w:rPr>
+          <w:lang w:val="sr-Cyrl-RS"/>
+        </w:rPr>
+        <w:t xml:space="preserve">а се са фронтеда постави вриједност имена на </w:t>
+      </w:r>
+      <w:r>
+        <w:t>null</w:t>
+      </w:r>
+      <w:r>
+        <w:rPr>
+          <w:lang w:val="sr-Cyrl-RS"/>
+        </w:rPr>
+        <w:t xml:space="preserve">, а </w:t>
+      </w:r>
+      <w:r>
+        <w:t>branch</w:t>
+      </w:r>
+      <w:r>
+        <w:rPr>
+          <w:lang w:val="sr-Cyrl-RS"/>
+        </w:rPr>
+        <w:t xml:space="preserve"> се појави на мјесту мејла.</w:t>
       </w:r>
       <w:r>
         <w:t xml:space="preserve"> </w:t>
@@ -770,7 +992,7 @@
           <w:b/>
           <w:bCs/>
         </w:rPr>
-        <w:t>AddAfterwards</w:t>
+        <w:t>UpdateBranchTest</w:t>
       </w:r>
       <w:r>
         <w:rPr>
@@ -793,89 +1015,34 @@
         <w:rPr>
           <w:lang w:val="sr-Cyrl-RS"/>
         </w:rPr>
-        <w:t xml:space="preserve">Ажурирањем </w:t>
-      </w:r>
-      <w:r>
-        <w:t>branch-</w:t>
-      </w:r>
-      <w:r>
-        <w:rPr>
-          <w:lang w:val="sr-Cyrl-RS"/>
-        </w:rPr>
-        <w:t>а</w:t>
-      </w:r>
-      <w:r>
-        <w:rPr>
-          <w:lang w:val="sr-Cyrl-RS"/>
-        </w:rPr>
-        <w:t xml:space="preserve"> (након ажурирања имена)</w:t>
-      </w:r>
-      <w:r>
-        <w:rPr>
-          <w:lang w:val="sr-Cyrl-RS"/>
-        </w:rPr>
-        <w:t xml:space="preserve"> се </w:t>
-      </w:r>
-      <w:r>
-        <w:t>branch</w:t>
-      </w:r>
-      <w:r>
-        <w:rPr>
-          <w:lang w:val="sr-Cyrl-RS"/>
-        </w:rPr>
-        <w:t xml:space="preserve"> ажурира (упише у базу), али на фронтенду постоји грешка јер се ажурирана вриједност упише на мјесто </w:t>
-      </w:r>
-      <w:r>
-        <w:rPr>
-          <w:lang w:val="sr-Cyrl-RS"/>
-        </w:rPr>
-        <w:t>мејла</w:t>
-      </w:r>
-      <w:r>
-        <w:rPr>
-          <w:lang w:val="sr-Cyrl-RS"/>
-        </w:rPr>
-        <w:t xml:space="preserve"> (грешка откривена додавањем важи и за ажурирање).</w:t>
-      </w:r>
-      <w:r>
-        <w:t xml:space="preserve"> </w:t>
-      </w:r>
-      <w:r>
-        <w:rPr>
-          <w:b/>
-          <w:bCs/>
-        </w:rPr>
-        <w:t>Student</w:t>
-      </w:r>
-      <w:r>
-        <w:rPr>
-          <w:b/>
-          <w:bCs/>
-        </w:rPr>
-        <w:t>Update</w:t>
-      </w:r>
-      <w:r>
-        <w:rPr>
-          <w:b/>
-          <w:bCs/>
-        </w:rPr>
-        <w:t>Test.java</w:t>
+        <w:t>Ажурирањем мејла</w:t>
+      </w:r>
+      <w:r>
+        <w:rPr>
+          <w:lang w:val="sr-Cyrl-RS"/>
+        </w:rPr>
+        <w:t xml:space="preserve">: </w:t>
       </w:r>
     </w:p>
     <w:p>
       <w:pPr>
         <w:pStyle w:val="ListParagraph"/>
-        <w:numPr>
-          <w:ilvl w:val="0"/>
-          <w:numId w:val="4"/>
-        </w:numPr>
         <w:jc w:val="both"/>
-      </w:pPr>
-      <w:r>
-        <w:rPr>
-          <w:lang w:val="sr-Cyrl-RS"/>
-        </w:rPr>
-        <w:t xml:space="preserve">Ажурирањем мејла (након ажурирања имена и </w:t>
+        <w:rPr>
+          <w:lang w:val="sr-Cyrl-RS"/>
+        </w:rPr>
+      </w:pPr>
+      <w:r>
+        <w:rPr>
+          <w:lang w:val="sr-Cyrl-RS"/>
+        </w:rPr>
+        <w:t>-</w:t>
+      </w:r>
+      <w:r>
+        <w:rPr>
+          <w:lang w:val="sr-Cyrl-RS"/>
+        </w:rPr>
+        <w:t xml:space="preserve"> (након ажурирања имена и </w:t>
       </w:r>
       <w:r>
         <w:t>branch</w:t>
@@ -884,19 +1051,39 @@
         <w:rPr>
           <w:lang w:val="sr-Cyrl-RS"/>
         </w:rPr>
-        <w:t xml:space="preserve">-а) се мејл ажурира (упише у базу), али на фронтенду постоји грешка јер се ажурирана вриједност упише на мјесто </w:t>
-      </w:r>
+        <w:t xml:space="preserve">-а) се мејл ажурира (упише у базу), али на фронтенду постоји грешка јер се ажурирана вриједност </w:t>
+      </w:r>
+      <w:r>
+        <w:rPr>
+          <w:lang w:val="sr-Cyrl-RS"/>
+        </w:rPr>
+        <w:t>прикаже</w:t>
+      </w:r>
+      <w:r>
+        <w:rPr>
+          <w:lang w:val="sr-Cyrl-RS"/>
+        </w:rPr>
+        <w:t xml:space="preserve"> на мјест</w:t>
+      </w:r>
+      <w:r>
+        <w:rPr>
+          <w:lang w:val="sr-Cyrl-RS"/>
+        </w:rPr>
+        <w:t>у</w:t>
+      </w:r>
+      <w:r>
+        <w:rPr>
+          <w:lang w:val="sr-Cyrl-RS"/>
+        </w:rPr>
+        <w:t xml:space="preserve"> </w:t>
+      </w:r>
+      <w:proofErr w:type="spellStart"/>
       <w:r>
         <w:t>brancha</w:t>
       </w:r>
-      <w:r>
-        <w:rPr>
-          <w:lang w:val="sr-Cyrl-RS"/>
-        </w:rPr>
-        <w:t xml:space="preserve"> (грешка откривена додавањем важи и за ажурирање).</w:t>
-      </w:r>
-      <w:r>
-        <w:t xml:space="preserve"> </w:t>
+      <w:proofErr w:type="spellEnd"/>
+      <w:r>
+        <w:t xml:space="preserve">. </w:t>
       </w:r>
       <w:r>
         <w:rPr>
@@ -918,43 +1105,84 @@
           <w:bCs/>
         </w:rPr>
         <w:t>Test.java</w:t>
+      </w:r>
+      <w:r>
+        <w:rPr>
+          <w:b/>
+          <w:bCs/>
+        </w:rPr>
+        <w:t xml:space="preserve">, </w:t>
+      </w:r>
+      <w:r>
+        <w:rPr>
+          <w:b/>
+          <w:bCs/>
+          <w:lang w:val="sr-Cyrl-RS"/>
+        </w:rPr>
+        <w:t>четврти тест</w:t>
       </w:r>
     </w:p>
     <w:p>
       <w:pPr>
         <w:pStyle w:val="ListParagraph"/>
-        <w:numPr>
-          <w:ilvl w:val="0"/>
-          <w:numId w:val="4"/>
-        </w:numPr>
         <w:jc w:val="both"/>
       </w:pPr>
       <w:r>
         <w:rPr>
           <w:lang w:val="sr-Cyrl-RS"/>
         </w:rPr>
-        <w:t xml:space="preserve">Додавањем </w:t>
-      </w:r>
-      <w:r>
-        <w:rPr>
-          <w:lang w:val="sr-Cyrl-RS"/>
-        </w:rPr>
-        <w:t xml:space="preserve">новог студента, па ажурирањем прво </w:t>
-      </w:r>
-      <w:r>
-        <w:t>branch-</w:t>
-      </w:r>
-      <w:r>
-        <w:rPr>
-          <w:lang w:val="sr-Cyrl-RS"/>
-        </w:rPr>
-        <w:t>а се обрише име</w:t>
-      </w:r>
-      <w:r>
-        <w:rPr>
-          <w:lang w:val="sr-Cyrl-RS"/>
-        </w:rPr>
-        <w:t xml:space="preserve"> студента</w:t>
+        <w:t xml:space="preserve">- </w:t>
+      </w:r>
+      <w:r>
+        <w:rPr>
+          <w:lang w:val="sr-Cyrl-RS"/>
+        </w:rPr>
+        <w:t>Након додавања студента, а</w:t>
+      </w:r>
+      <w:r>
+        <w:rPr>
+          <w:lang w:val="sr-Cyrl-RS"/>
+        </w:rPr>
+        <w:t xml:space="preserve">журирањем мејла се </w:t>
+      </w:r>
+      <w:r>
+        <w:t xml:space="preserve">branch </w:t>
+      </w:r>
+      <w:r>
+        <w:rPr>
+          <w:lang w:val="sr-Cyrl-RS"/>
+        </w:rPr>
+        <w:t xml:space="preserve">и </w:t>
+      </w:r>
+      <w:r>
+        <w:rPr>
+          <w:lang w:val="sr-Cyrl-RS"/>
+        </w:rPr>
+        <w:t xml:space="preserve">име </w:t>
+      </w:r>
+      <w:r>
+        <w:t xml:space="preserve"> </w:t>
+      </w:r>
+      <w:r>
+        <w:rPr>
+          <w:lang w:val="sr-Cyrl-RS"/>
+        </w:rPr>
+        <w:t xml:space="preserve">са фронтенда поставе на </w:t>
+      </w:r>
+      <w:r>
+        <w:t xml:space="preserve">null, </w:t>
+      </w:r>
+      <w:r>
+        <w:rPr>
+          <w:lang w:val="sr-Cyrl-RS"/>
+        </w:rPr>
+        <w:t>те се мејл упише на погрешно мјесто (</w:t>
+      </w:r>
+      <w:r>
+        <w:rPr>
+          <w:lang w:val="sr-Cyrl-RS"/>
+        </w:rPr>
+        <w:t>претходни случај)</w:t>
       </w:r>
       <w:r>
         <w:rPr>
@@ -977,7 +1205,57 @@
           <w:b/>
           <w:bCs/>
         </w:rPr>
-        <w:t>UpdateBranchTest</w:t>
+        <w:t>UpdateMail</w:t>
+      </w:r>
+      <w:r>
+        <w:rPr>
+          <w:b/>
+          <w:bCs/>
+        </w:rPr>
+        <w:t>Test.java</w:t>
+      </w:r>
+      <w:r>
+        <w:rPr>
+          <w:b/>
+          <w:bCs/>
+        </w:rPr>
+        <w:t xml:space="preserve"> </w:t>
+      </w:r>
+      <w:r>
+        <w:rPr>
+          <w:b/>
+          <w:bCs/>
+          <w:lang w:val="sr-Cyrl-RS"/>
+        </w:rPr>
+        <w:t xml:space="preserve">и </w:t>
+      </w:r>
+      <w:r>
+        <w:rPr>
+          <w:b/>
+          <w:bCs/>
+        </w:rPr>
+        <w:t>Student</w:t>
+      </w:r>
+      <w:r>
+        <w:rPr>
+          <w:b/>
+          <w:bCs/>
+        </w:rPr>
+        <w:t>UpdateMail</w:t>
+      </w:r>
+      <w:r>
+        <w:rPr>
+          <w:b/>
+          <w:bCs/>
+        </w:rPr>
+        <w:t>Test</w:t>
+      </w:r>
+      <w:r>
+        <w:rPr>
+          <w:b/>
+          <w:bCs/>
+        </w:rPr>
+        <w:t>2</w:t>
       </w:r>
       <w:r>
         <w:rPr>
@@ -990,128 +1268,8 @@
     <w:p>
       <w:pPr>
         <w:pStyle w:val="ListParagraph"/>
-        <w:numPr>
-          <w:ilvl w:val="0"/>
-          <w:numId w:val="4"/>
-        </w:numPr>
         <w:jc w:val="both"/>
       </w:pPr>
-      <w:r>
-        <w:rPr>
-          <w:lang w:val="sr-Cyrl-RS"/>
-        </w:rPr>
-        <w:t>Након додавања студента, а</w:t>
-      </w:r>
-      <w:r>
-        <w:rPr>
-          <w:lang w:val="sr-Cyrl-RS"/>
-        </w:rPr>
-        <w:t xml:space="preserve">журирањем мејла се обришу </w:t>
-      </w:r>
-      <w:r>
-        <w:t xml:space="preserve">branch </w:t>
-      </w:r>
-      <w:r>
-        <w:rPr>
-          <w:lang w:val="sr-Cyrl-RS"/>
-        </w:rPr>
-        <w:t>(који је био уписан на погрешно мјесто</w:t>
-      </w:r>
-      <w:r>
-        <w:rPr>
-          <w:lang w:val="sr-Cyrl-RS"/>
-        </w:rPr>
-        <w:t>)</w:t>
-      </w:r>
-      <w:r>
-        <w:rPr>
-          <w:lang w:val="sr-Cyrl-RS"/>
-        </w:rPr>
-        <w:t>, обрише се и име</w:t>
-      </w:r>
-      <w:r>
-        <w:rPr>
-          <w:lang w:val="sr-Cyrl-RS"/>
-        </w:rPr>
-        <w:t>, те се мејл упише на погрешно мјесто (тестирано додавањем)</w:t>
-      </w:r>
-      <w:r>
-        <w:t>.</w:t>
-      </w:r>
-      <w:r>
-        <w:t xml:space="preserve"> </w:t>
-      </w:r>
-      <w:r>
-        <w:rPr>
-          <w:b/>
-          <w:bCs/>
-        </w:rPr>
-        <w:t>Student</w:t>
-      </w:r>
-      <w:r>
-        <w:rPr>
-          <w:b/>
-          <w:bCs/>
-        </w:rPr>
-        <w:t>UpdateMail</w:t>
-      </w:r>
-      <w:r>
-        <w:rPr>
-          <w:b/>
-          <w:bCs/>
-        </w:rPr>
-        <w:t>Test.java</w:t>
-      </w:r>
-      <w:r>
-        <w:rPr>
-          <w:b/>
-          <w:bCs/>
-        </w:rPr>
-        <w:t xml:space="preserve"> </w:t>
-      </w:r>
-      <w:r>
-        <w:rPr>
-          <w:b/>
-          <w:bCs/>
-          <w:lang w:val="sr-Cyrl-RS"/>
-        </w:rPr>
-        <w:t xml:space="preserve">и </w:t>
-      </w:r>
-      <w:r>
-        <w:rPr>
-          <w:b/>
-          <w:bCs/>
-        </w:rPr>
-        <w:t>Student</w:t>
-      </w:r>
-      <w:r>
-        <w:rPr>
-          <w:b/>
-          <w:bCs/>
-        </w:rPr>
-        <w:t>UpdateMail</w:t>
-      </w:r>
-      <w:r>
-        <w:rPr>
-          <w:b/>
-          <w:bCs/>
-        </w:rPr>
-        <w:t>Test</w:t>
-      </w:r>
-      <w:r>
-        <w:rPr>
-          <w:b/>
-          <w:bCs/>
-        </w:rPr>
-        <w:t>2</w:t>
-      </w:r>
-      <w:r>
-        <w:rPr>
-          <w:b/>
-          <w:bCs/>
-        </w:rPr>
-        <w:t>.java</w:t>
-      </w:r>
     </w:p>
     <w:p>
       <w:pPr>
@@ -1119,14 +1277,8 @@
         <w:jc w:val="both"/>
       </w:pPr>
     </w:p>
-    <w:p>
-      <w:pPr>
-        <w:pStyle w:val="ListParagraph"/>
-        <w:jc w:val="both"/>
-      </w:pPr>
-    </w:p>
     <w:sectPr>
-      <w:headerReference w:type="default" r:id="rId7"/>
+      <w:headerReference w:type="default" r:id="rId8"/>
       <w:pgSz w:w="12240" w:h="15840"/>
       <w:pgMar w:top="1440" w:right="1440" w:bottom="1440" w:left="1440" w:header="720" w:footer="720" w:gutter="0"/>
       <w:cols w:space="720"/>
@@ -2487,4 +2639,16 @@
     </a:ext>
   </a:extLst>
 </a:theme>
+</file>
+
+<file path=customXml/item1.xml><?xml version="1.0" encoding="utf-8"?>
+<b:Sources xmlns:b="http://schemas.openxmlformats.org/officeDocument/2006/bibliography" xmlns="http://schemas.openxmlformats.org/officeDocument/2006/bibliography" SelectedStyle="\APASixthEditionOfficeOnline.xsl" StyleName="APA" Version="6"/>
+</file>
+
+<file path=customXml/itemProps1.xml><?xml version="1.0" encoding="utf-8"?>
+<ds:datastoreItem xmlns:ds="http://schemas.openxmlformats.org/officeDocument/2006/customXml" ds:itemID="{4C1432B7-F4AA-4CD8-901C-E9323ABD9E78}">
+  <ds:schemaRefs>
+    <ds:schemaRef ds:uri="http://schemas.openxmlformats.org/officeDocument/2006/bibliography"/>
+  </ds:schemaRefs>
+</ds:datastoreItem>
 </file>
</xml_diff>

<commit_message>
Added delete after each test
</commit_message>
<xml_diff>
--- a/SoftwareTestingCourse-BlackBoxTesting-Project2-Intra/ИЗВЈЕШТАЈ.docx
+++ b/SoftwareTestingCourse-BlackBoxTesting-Project2-Intra/ИЗВЈЕШТАЈ.docx
@@ -278,9 +278,6 @@
     <w:p>
       <w:pPr>
         <w:pStyle w:val="Heading1"/>
-        <w:rPr>
-          <w:lang w:val="sr-Cyrl-RS"/>
-        </w:rPr>
       </w:pPr>
       <w:r>
         <w:rPr>
@@ -292,6 +289,9 @@
     <w:p>
       <w:pPr>
         <w:jc w:val="both"/>
+        <w:rPr>
+          <w:lang w:val="sr-Cyrl-RS"/>
+        </w:rPr>
       </w:pPr>
       <w:r>
         <w:t>*</w:t>
@@ -336,28 +336,19 @@
         <w:rPr>
           <w:lang w:val="sr-Cyrl-RS"/>
         </w:rPr>
-        <w:t xml:space="preserve">ручно обрисати </w:t>
-      </w:r>
-      <w:r>
-        <w:rPr>
-          <w:lang w:val="sr-Cyrl-RS"/>
-        </w:rPr>
-        <w:t>ако остане</w:t>
-      </w:r>
-      <w:r>
-        <w:t>)</w:t>
+        <w:t xml:space="preserve">ако се у коду не обрише, а требало би, онда ручно). </w:t>
+      </w:r>
+      <w:r>
+        <w:rPr>
+          <w:lang w:val="sr-Cyrl-RS"/>
+        </w:rPr>
+        <w:t>Фронтенд има стварно много чудних багова и случајева, а ја сам настојао да то све упакујем на најбољи могући начин</w:t>
       </w:r>
       <w:r>
         <w:rPr>
           <w:lang w:val="sr-Cyrl-RS"/>
         </w:rPr>
         <w:t>.</w:t>
-      </w:r>
-      <w:r>
-        <w:rPr>
-          <w:lang w:val="sr-Cyrl-RS"/>
-        </w:rPr>
-        <w:t xml:space="preserve"> Фронтенд има стварно много чудних багова и случајева, а ја сам настојао да то све упакујем на најбољи могући начин.</w:t>
       </w:r>
     </w:p>
     <w:p>
@@ -566,7 +557,16 @@
         <w:t xml:space="preserve"> на </w:t>
       </w:r>
       <w:r>
-        <w:t>null.</w:t>
+        <w:t>null</w:t>
+      </w:r>
+      <w:r>
+        <w:rPr>
+          <w:lang w:val="sr-Cyrl-RS"/>
+        </w:rPr>
+        <w:t>, те такви и пошаљу</w:t>
+      </w:r>
+      <w:r>
+        <w:t>.</w:t>
       </w:r>
       <w:r>
         <w:rPr>
@@ -1051,7 +1051,19 @@
         <w:rPr>
           <w:lang w:val="sr-Cyrl-RS"/>
         </w:rPr>
-        <w:t xml:space="preserve">-а) се мејл ажурира (упише у базу), али на фронтенду постоји грешка јер се ажурирана вриједност </w:t>
+        <w:t>-а) се мејл ажурира</w:t>
+      </w:r>
+      <w:r>
+        <w:rPr>
+          <w:lang w:val="sr-Cyrl-RS"/>
+        </w:rPr>
+        <w:t xml:space="preserve"> </w:t>
+      </w:r>
+      <w:r>
+        <w:rPr>
+          <w:lang w:val="sr-Cyrl-RS"/>
+        </w:rPr>
+        <w:t xml:space="preserve">, али на фронтенду постоји грешка јер се ажурирана вриједност </w:t>
       </w:r>
       <w:r>
         <w:rPr>
@@ -1176,7 +1188,24 @@
         <w:rPr>
           <w:lang w:val="sr-Cyrl-RS"/>
         </w:rPr>
-        <w:t>те се мејл упише на погрешно мјесто (</w:t>
+        <w:t xml:space="preserve">те се мејл упише на </w:t>
+      </w:r>
+      <w:r>
+        <w:rPr>
+          <w:lang w:val="sr-Cyrl-RS"/>
+        </w:rPr>
+        <w:t xml:space="preserve">мјесто </w:t>
+      </w:r>
+      <w:proofErr w:type="spellStart"/>
+      <w:r>
+        <w:t>brancha</w:t>
+      </w:r>
+      <w:proofErr w:type="spellEnd"/>
+      <w:r>
+        <w:rPr>
+          <w:lang w:val="sr-Cyrl-RS"/>
+        </w:rPr>
+        <w:t xml:space="preserve"> (</w:t>
       </w:r>
       <w:r>
         <w:rPr>

</xml_diff>